<commit_message>
Add User Class, Characteristics and Needs
</commit_message>
<xml_diff>
--- a/SRS/SRS.docx
+++ b/SRS/SRS.docx
@@ -4,13 +4,8 @@
   <w:body>
     <w:p>
       <w:r>
-        <w:t>{</w:t>
-      </w:r>
-      <w:proofErr w:type="gramStart"/>
-      <w:r>
-        <w:t>Purpose }</w:t>
-      </w:r>
-      <w:proofErr w:type="gramEnd"/>
+        <w:t>{Purpose }</w:t>
+      </w:r>
     </w:p>
     <w:p>
       <w:r>
@@ -25,19 +20,47 @@
     <w:p>
       <w:r>
         <w:t>The document is intended for software developers, project manager and the client.</w:t>
+      </w:r>
+    </w:p>
+    <w:p>
+      <w:r>
+        <w:t>{Intended Use}</w:t>
+      </w:r>
+    </w:p>
+    <w:p>
+      <w:r>
+        <w:t>To developers, the Software Requirements Specification provides concise insight into what exactly is expected as an end-product. For project manager and client, this document provides mutual agreement and understanding as to what the product should comprise.</w:t>
+      </w:r>
+    </w:p>
+    <w:p>
+      <w:r>
+        <w:t>{User Classes and Characteristics}</w:t>
+      </w:r>
+    </w:p>
+    <w:p>
+      <w:r>
+        <w:t>Primary User: General public</w:t>
+      </w:r>
+    </w:p>
+    <w:p>
+      <w:r>
+        <w:t>\\ Secondary User: Admin</w:t>
+      </w:r>
+    </w:p>
+    <w:p/>
+    <w:p>
+      <w:r>
+        <w:t>{User Needs}</w:t>
+      </w:r>
+    </w:p>
+    <w:p>
+      <w:r>
+        <w:t>Primary User Needs: The Campsite Web App will allow primary users to discover campsites in Bangladesh. Most campers or adventurers in the country struggle to find an ideal camping site, as this requires subscribing to various social media pages and surfing through different opinions in order to find an ideal campsite. Campers need to get acquainted with other campers with similar interest. The camping web application provides a platform for camping-interested people who can acquire all the necessary information about a camp, discover campers with similar interests, and introduce sites of their own. \\ \\ Secondary User Needs: In case of an error or handling of anomalies, Admins need to check the error from a primary user's perspective, and need to be able to have write properties over any posts.</w:t>
       </w:r>
     </w:p>
     <w:p>
       <w:bookmarkStart w:id="0" w:name="_GoBack"/>
       <w:bookmarkEnd w:id="0"/>
-      <w:r>
-        <w:t>{Intended Use}</w:t>
-      </w:r>
-    </w:p>
-    <w:p>
-      <w:r>
-        <w:t>To developers, the Software Requirements Specification provides concise insight into what exactly is expected as an end-product. For project manager and client, this document provides mutual agreement and understanding as to what the product should comprise.</w:t>
-      </w:r>
     </w:p>
     <w:sectPr>
       <w:pgSz w:w="12240" w:h="15840"/>
@@ -442,6 +465,7 @@
   <w:style w:type="paragraph" w:default="1" w:styleId="Normal">
     <w:name w:val="Normal"/>
     <w:qFormat/>
+    <w:rsid w:val="003E186D"/>
   </w:style>
   <w:style w:type="character" w:default="1" w:styleId="DefaultParagraphFont">
     <w:name w:val="Default Paragraph Font"/>

</xml_diff>

<commit_message>
Add View Demographic and weather info user story
</commit_message>
<xml_diff>
--- a/SRS/SRS.docx
+++ b/SRS/SRS.docx
@@ -4,8 +4,13 @@
   <w:body>
     <w:p>
       <w:r>
-        <w:t>{Purpose }</w:t>
-      </w:r>
+        <w:t>{</w:t>
+      </w:r>
+      <w:proofErr w:type="gramStart"/>
+      <w:r>
+        <w:t>Purpose }</w:t>
+      </w:r>
+      <w:proofErr w:type="gramEnd"/>
     </w:p>
     <w:p>
       <w:r>
@@ -56,6 +61,162 @@
     <w:p>
       <w:r>
         <w:t>Primary User Needs: The Campsite Web App will allow primary users to discover campsites in Bangladesh. Most campers or adventurers in the country struggle to find an ideal camping site, as this requires subscribing to various social media pages and surfing through different opinions in order to find an ideal campsite. Campers need to get acquainted with other campers with similar interest. The camping web application provides a platform for camping-interested people who can acquire all the necessary information about a camp, discover campers with similar interests, and introduce sites of their own. \\ \\ Secondary User Needs: In case of an error or handling of anomalies, Admins need to check the error from a primary user's perspective, and need to be able to have write properties over any posts.</w:t>
+      </w:r>
+    </w:p>
+    <w:p/>
+    <w:p>
+      <w:r>
+        <w:t>\section{Functional Requirements}</w:t>
+      </w:r>
+    </w:p>
+    <w:p>
+      <w:r>
+        <w:t>\</w:t>
+      </w:r>
+      <w:proofErr w:type="gramStart"/>
+      <w:r>
+        <w:t>subsection{</w:t>
+      </w:r>
+      <w:proofErr w:type="gramEnd"/>
+      <w:r>
+        <w:t>Feature: View Camp Demographic and Weather Information}</w:t>
+      </w:r>
+    </w:p>
+    <w:p>
+      <w:r>
+        <w:t>As a user, I need to visit a camp's page and view its price, location, description and weather information, so that I can decide if the camp would be an ideal choice for me.</w:t>
+      </w:r>
+    </w:p>
+    <w:p>
+      <w:r>
+        <w:t>\begin{itemize}</w:t>
+      </w:r>
+    </w:p>
+    <w:p>
+      <w:r>
+        <w:t xml:space="preserve">    \item Demographic Information includes a camp's pictures, description, price, location and its author's profile link. </w:t>
+      </w:r>
+    </w:p>
+    <w:p>
+      <w:r>
+        <w:t xml:space="preserve">    \item Weather condition includes temperature, wind speed and climate of the camp.</w:t>
+      </w:r>
+    </w:p>
+    <w:p>
+      <w:r>
+        <w:t xml:space="preserve">    \item Temperature should be in degree Celsius, and wind speed in "km/hr"</w:t>
+      </w:r>
+    </w:p>
+    <w:p>
+      <w:r>
+        <w:lastRenderedPageBreak/>
+        <w:t xml:space="preserve">    \item Price should be in BDT format</w:t>
+      </w:r>
+    </w:p>
+    <w:p>
+      <w:r>
+        <w:t xml:space="preserve">    \item </w:t>
+      </w:r>
+      <w:proofErr w:type="gramStart"/>
+      <w:r>
+        <w:t>A</w:t>
+      </w:r>
+      <w:proofErr w:type="gramEnd"/>
+      <w:r>
+        <w:t xml:space="preserve"> user does not need to be signed in to view information about camps</w:t>
+      </w:r>
+    </w:p>
+    <w:p>
+      <w:r>
+        <w:t>\end{itemize}</w:t>
+      </w:r>
+    </w:p>
+    <w:p>
+      <w:r>
+        <w:t>\textbf{Confirmation}</w:t>
+      </w:r>
+    </w:p>
+    <w:p>
+      <w:r>
+        <w:t>\begin{enumerate}</w:t>
+      </w:r>
+    </w:p>
+    <w:p>
+      <w:r>
+        <w:t xml:space="preserve">    \item From Home page, click on "View Our Campgrounds".</w:t>
+      </w:r>
+    </w:p>
+    <w:p>
+      <w:r>
+        <w:t xml:space="preserve">    \item System redirects to "Campgrounds" page. </w:t>
+      </w:r>
+    </w:p>
+    <w:p>
+      <w:r>
+        <w:t xml:space="preserve">    \item From "Campgrounds" page, click on a camp's link to go to its page.</w:t>
+      </w:r>
+    </w:p>
+    <w:p>
+      <w:r>
+        <w:t xml:space="preserve">    \begin{enumerate}</w:t>
+      </w:r>
+    </w:p>
+    <w:p>
+      <w:r>
+        <w:t xml:space="preserve">        \item Click on "More Info" in any of the showcased campgrounds to see if it leads to the page of the camp.</w:t>
+      </w:r>
+    </w:p>
+    <w:p>
+      <w:r>
+        <w:t xml:space="preserve">        \item Search for a camp and then click on "More Info" in of the resulted campgrounds to see if it redirects to the page of the camp.</w:t>
+      </w:r>
+    </w:p>
+    <w:p>
+      <w:r>
+        <w:t xml:space="preserve">        \item As a logged in user, if you have added campgrounds of your own, navigate to your profile and click on any of the campgrounds listed under "My Campgrounds" to see if it leads to the camp's page.</w:t>
+      </w:r>
+    </w:p>
+    <w:p>
+      <w:r>
+        <w:t xml:space="preserve">    \end{enumerate}</w:t>
+      </w:r>
+    </w:p>
+    <w:p>
+      <w:r>
+        <w:t xml:space="preserve">    \item User can see weather conditions, description, price and location in the camp's page.</w:t>
+      </w:r>
+    </w:p>
+    <w:p>
+      <w:r>
+        <w:t xml:space="preserve">    \begin{enumerate}</w:t>
+      </w:r>
+    </w:p>
+    <w:p>
+      <w:r>
+        <w:t xml:space="preserve">        \item </w:t>
+      </w:r>
+      <w:proofErr w:type="gramStart"/>
+      <w:r>
+        <w:t>From</w:t>
+      </w:r>
+      <w:proofErr w:type="gramEnd"/>
+      <w:r>
+        <w:t xml:space="preserve"> the camp's page, click on the author's profile link.</w:t>
+      </w:r>
+    </w:p>
+    <w:p>
+      <w:r>
+        <w:t xml:space="preserve">        \item Click on one of the campground's link under "Author's Campgrounds" to see if it leads to the camp's page.</w:t>
+      </w:r>
+    </w:p>
+    <w:p>
+      <w:r>
+        <w:t xml:space="preserve">    \end{enumerate}</w:t>
+      </w:r>
+    </w:p>
+    <w:p>
+      <w:r>
+        <w:t>\end{enumerate}</w:t>
       </w:r>
     </w:p>
     <w:p>
@@ -465,7 +626,7 @@
   <w:style w:type="paragraph" w:default="1" w:styleId="Normal">
     <w:name w:val="Normal"/>
     <w:qFormat/>
-    <w:rsid w:val="003E186D"/>
+    <w:rsid w:val="00B2422F"/>
   </w:style>
   <w:style w:type="character" w:default="1" w:styleId="DefaultParagraphFont">
     <w:name w:val="Default Paragraph Font"/>

</xml_diff>